<commit_message>
added signature block to preoject plan
</commit_message>
<xml_diff>
--- a/Documentation/LIVING-DOCXs/Project-Plan.docx
+++ b/Documentation/LIVING-DOCXs/Project-Plan.docx
@@ -1,6 +1,6 @@
 
 <file path=word/document.xml><?xml version="1.0" encoding="utf-8"?>
-<w:document xmlns:wpc="http://schemas.microsoft.com/office/word/2010/wordprocessingCanvas" xmlns:mc="http://schemas.openxmlformats.org/markup-compatibility/2006" xmlns:o="urn:schemas-microsoft-com:office:office" xmlns:r="http://schemas.openxmlformats.org/officeDocument/2006/relationships" xmlns:m="http://schemas.openxmlformats.org/officeDocument/2006/math" xmlns:v="urn:schemas-microsoft-com:vml" xmlns:wp14="http://schemas.microsoft.com/office/word/2010/wordprocessingDrawing" xmlns:wp="http://schemas.openxmlformats.org/drawingml/2006/wordprocessingDrawing" xmlns:w10="urn:schemas-microsoft-com:office:word" xmlns:w="http://schemas.openxmlformats.org/wordprocessingml/2006/main" xmlns:w14="http://schemas.microsoft.com/office/word/2010/wordml" xmlns:w15="http://schemas.microsoft.com/office/word/2012/wordml" xmlns:wpg="http://schemas.microsoft.com/office/word/2010/wordprocessingGroup" xmlns:wpi="http://schemas.microsoft.com/office/word/2010/wordprocessingInk" xmlns:wne="http://schemas.microsoft.com/office/word/2006/wordml" xmlns:wps="http://schemas.microsoft.com/office/word/2010/wordprocessingShape" mc:Ignorable="w14 w15 wp14">
+<w:document xmlns:wpc="http://schemas.microsoft.com/office/word/2010/wordprocessingCanvas" xmlns:cx="http://schemas.microsoft.com/office/drawing/2014/chartex" xmlns:cx1="http://schemas.microsoft.com/office/drawing/2015/9/8/chartex" xmlns:mc="http://schemas.openxmlformats.org/markup-compatibility/2006" xmlns:o="urn:schemas-microsoft-com:office:office" xmlns:r="http://schemas.openxmlformats.org/officeDocument/2006/relationships" xmlns:m="http://schemas.openxmlformats.org/officeDocument/2006/math" xmlns:v="urn:schemas-microsoft-com:vml" xmlns:wp14="http://schemas.microsoft.com/office/word/2010/wordprocessingDrawing" xmlns:wp="http://schemas.openxmlformats.org/drawingml/2006/wordprocessingDrawing" xmlns:w10="urn:schemas-microsoft-com:office:word" xmlns:w="http://schemas.openxmlformats.org/wordprocessingml/2006/main" xmlns:w14="http://schemas.microsoft.com/office/word/2010/wordml" xmlns:w15="http://schemas.microsoft.com/office/word/2012/wordml" xmlns:w16se="http://schemas.microsoft.com/office/word/2015/wordml/symex" xmlns:wpg="http://schemas.microsoft.com/office/word/2010/wordprocessingGroup" xmlns:wpi="http://schemas.microsoft.com/office/word/2010/wordprocessingInk" xmlns:wne="http://schemas.microsoft.com/office/word/2006/wordml" xmlns:wps="http://schemas.microsoft.com/office/word/2010/wordprocessingShape" mc:Ignorable="w14 w15 w16se wp14">
   <w:body>
     <w:p>
       <w:pPr>
@@ -62,13 +62,23 @@
           <w:sz w:val="28"/>
         </w:rPr>
       </w:pPr>
+      <w:proofErr w:type="spellStart"/>
       <w:r>
         <w:rPr>
           <w:rFonts w:cs="Arial"/>
           <w:b/>
           <w:sz w:val="28"/>
         </w:rPr>
-        <w:t>Hotspotter Bug Prediction Software</w:t>
+        <w:t>Hotspotter</w:t>
+      </w:r>
+      <w:proofErr w:type="spellEnd"/>
+      <w:r>
+        <w:rPr>
+          <w:rFonts w:cs="Arial"/>
+          <w:b/>
+          <w:sz w:val="28"/>
+        </w:rPr>
+        <w:t xml:space="preserve"> Bug Prediction Software</w:t>
       </w:r>
     </w:p>
     <w:p>
@@ -214,8 +224,18 @@
           <w:b/>
           <w:sz w:val="28"/>
         </w:rPr>
-        <w:t>Team HotSpotter</w:t>
-      </w:r>
+        <w:t xml:space="preserve">Team </w:t>
+      </w:r>
+      <w:proofErr w:type="spellStart"/>
+      <w:r>
+        <w:rPr>
+          <w:rFonts w:cs="Arial"/>
+          <w:b/>
+          <w:sz w:val="28"/>
+        </w:rPr>
+        <w:t>HotSpotter</w:t>
+      </w:r>
+      <w:proofErr w:type="spellEnd"/>
     </w:p>
     <w:p>
       <w:pPr>
@@ -595,6 +615,57 @@
           </w:p>
         </w:tc>
       </w:tr>
+      <w:tr>
+        <w:trPr>
+          <w:trHeight w:val="872"/>
+        </w:trPr>
+        <w:tc>
+          <w:tcPr>
+            <w:tcW w:w="2515" w:type="dxa"/>
+          </w:tcPr>
+          <w:p>
+            <w:pPr>
+              <w:rPr>
+                <w:rFonts w:cs="Arial"/>
+                <w:sz w:val="28"/>
+              </w:rPr>
+            </w:pPr>
+            <w:r>
+              <w:rPr>
+                <w:rFonts w:cs="Arial"/>
+                <w:sz w:val="28"/>
+              </w:rPr>
+              <w:t>1.3</w:t>
+            </w:r>
+          </w:p>
+        </w:tc>
+        <w:tc>
+          <w:tcPr>
+            <w:tcW w:w="6835" w:type="dxa"/>
+          </w:tcPr>
+          <w:p>
+            <w:pPr>
+              <w:pStyle w:val="ListParagraph"/>
+              <w:numPr>
+                <w:ilvl w:val="0"/>
+                <w:numId w:val="11"/>
+              </w:numPr>
+              <w:spacing w:after="0" w:line="240" w:lineRule="auto"/>
+              <w:rPr>
+                <w:rFonts w:cs="Arial"/>
+                <w:sz w:val="28"/>
+              </w:rPr>
+            </w:pPr>
+            <w:r>
+              <w:rPr>
+                <w:rFonts w:cs="Arial"/>
+                <w:sz w:val="28"/>
+              </w:rPr>
+              <w:t>Added signature block</w:t>
+            </w:r>
+          </w:p>
+        </w:tc>
+      </w:tr>
     </w:tbl>
     <w:p>
       <w:pPr>
@@ -604,6 +675,185 @@
           <w:sz w:val="28"/>
         </w:rPr>
       </w:pPr>
+    </w:p>
+    <w:p>
+      <w:pPr>
+        <w:rPr>
+          <w:b/>
+        </w:rPr>
+      </w:pPr>
+      <w:r>
+        <w:rPr>
+          <w:b/>
+        </w:rPr>
+        <w:t>Reviewed and Approved by:</w:t>
+      </w:r>
+    </w:p>
+    <w:p>
+      <w:r>
+        <w:rPr>
+          <w:u w:val="single"/>
+        </w:rPr>
+        <w:t>Name</w:t>
+      </w:r>
+      <w:r>
+        <w:tab/>
+      </w:r>
+      <w:r>
+        <w:tab/>
+      </w:r>
+      <w:r>
+        <w:tab/>
+      </w:r>
+      <w:r>
+        <w:tab/>
+      </w:r>
+      <w:r>
+        <w:tab/>
+      </w:r>
+      <w:r>
+        <w:tab/>
+      </w:r>
+      <w:r>
+        <w:rPr>
+          <w:u w:val="single"/>
+        </w:rPr>
+        <w:t>Signature</w:t>
+      </w:r>
+      <w:r>
+        <w:tab/>
+      </w:r>
+      <w:r>
+        <w:tab/>
+      </w:r>
+      <w:r>
+        <w:tab/>
+      </w:r>
+      <w:r>
+        <w:tab/>
+      </w:r>
+      <w:r>
+        <w:rPr>
+          <w:u w:val="single"/>
+        </w:rPr>
+        <w:t>Date</w:t>
+      </w:r>
+    </w:p>
+    <w:p>
+      <w:r>
+        <w:t>Nathan Reinhardt</w:t>
+      </w:r>
+      <w:r>
+        <w:tab/>
+      </w:r>
+      <w:r>
+        <w:tab/>
+      </w:r>
+      <w:r>
+        <w:tab/>
+      </w:r>
+      <w:r>
+        <w:tab/>
+        <w:t>_______________________</w:t>
+      </w:r>
+      <w:r>
+        <w:tab/>
+        <w:t>_________</w:t>
+      </w:r>
+    </w:p>
+    <w:p>
+      <w:r>
+        <w:t>Spencer Smith</w:t>
+      </w:r>
+      <w:r>
+        <w:tab/>
+      </w:r>
+      <w:r>
+        <w:tab/>
+      </w:r>
+      <w:r>
+        <w:tab/>
+      </w:r>
+      <w:r>
+        <w:tab/>
+        <w:t>_______________________</w:t>
+      </w:r>
+      <w:r>
+        <w:tab/>
+        <w:t>_________</w:t>
+      </w:r>
+    </w:p>
+    <w:p>
+      <w:r>
+        <w:t>Dylan Williams</w:t>
+      </w:r>
+      <w:r>
+        <w:tab/>
+      </w:r>
+      <w:r>
+        <w:tab/>
+      </w:r>
+      <w:r>
+        <w:tab/>
+      </w:r>
+      <w:r>
+        <w:tab/>
+        <w:t>_______________________</w:t>
+      </w:r>
+      <w:r>
+        <w:tab/>
+        <w:t>_________</w:t>
+      </w:r>
+    </w:p>
+    <w:p>
+      <w:r>
+        <w:t>Dr. Crk</w:t>
+      </w:r>
+      <w:r>
+        <w:tab/>
+      </w:r>
+      <w:r>
+        <w:tab/>
+      </w:r>
+      <w:r>
+        <w:tab/>
+      </w:r>
+      <w:r>
+        <w:tab/>
+      </w:r>
+      <w:r>
+        <w:tab/>
+        <w:t>_______________________</w:t>
+      </w:r>
+      <w:r>
+        <w:tab/>
+        <w:t>_________</w:t>
+      </w:r>
+    </w:p>
+    <w:p>
+      <w:r>
+        <w:t>Dr. Mayer</w:t>
+      </w:r>
+      <w:r>
+        <w:tab/>
+      </w:r>
+      <w:r>
+        <w:tab/>
+      </w:r>
+      <w:r>
+        <w:tab/>
+      </w:r>
+      <w:r>
+        <w:tab/>
+      </w:r>
+      <w:r>
+        <w:tab/>
+        <w:t>_______________________</w:t>
+      </w:r>
+      <w:r>
+        <w:tab/>
+        <w:t>_________</w:t>
+      </w:r>
     </w:p>
     <w:p>
       <w:pPr>
@@ -619,13 +869,6 @@
           <w:docGrid w:linePitch="360"/>
         </w:sectPr>
       </w:pPr>
-      <w:r>
-        <w:rPr>
-          <w:rFonts w:cs="Arial"/>
-          <w:sz w:val="36"/>
-        </w:rPr>
-        <w:br w:type="page"/>
-      </w:r>
     </w:p>
     <w:p>
       <w:pPr>
@@ -652,7 +895,35 @@
         <w:rPr>
           <w:rFonts w:cs="Arial"/>
         </w:rPr>
-        <w:t>document is the project plan for the Hotspotter Bug Prediction Software developed by Team HotSpotter.</w:t>
+        <w:t xml:space="preserve">document is the project plan for the </w:t>
+      </w:r>
+      <w:proofErr w:type="spellStart"/>
+      <w:r>
+        <w:rPr>
+          <w:rFonts w:cs="Arial"/>
+        </w:rPr>
+        <w:t>Hotspotter</w:t>
+      </w:r>
+      <w:proofErr w:type="spellEnd"/>
+      <w:r>
+        <w:rPr>
+          <w:rFonts w:cs="Arial"/>
+        </w:rPr>
+        <w:t xml:space="preserve"> Bug Prediction Software developed by Team </w:t>
+      </w:r>
+      <w:proofErr w:type="spellStart"/>
+      <w:r>
+        <w:rPr>
+          <w:rFonts w:cs="Arial"/>
+        </w:rPr>
+        <w:t>HotSpotter</w:t>
+      </w:r>
+      <w:proofErr w:type="spellEnd"/>
+      <w:r>
+        <w:rPr>
+          <w:rFonts w:cs="Arial"/>
+        </w:rPr>
+        <w:t>.</w:t>
       </w:r>
     </w:p>
     <w:p>
@@ -765,8 +1036,13 @@
           <w:numId w:val="22"/>
         </w:numPr>
       </w:pPr>
-      <w:r>
-        <w:t>Git Cloner Component</w:t>
+      <w:proofErr w:type="spellStart"/>
+      <w:r>
+        <w:t>Git</w:t>
+      </w:r>
+      <w:proofErr w:type="spellEnd"/>
+      <w:r>
+        <w:t xml:space="preserve"> Cloner Component</w:t>
       </w:r>
     </w:p>
     <w:p>
@@ -778,7 +1054,15 @@
         </w:numPr>
       </w:pPr>
       <w:r>
-        <w:t>Clone and update watched git repositories to server disk</w:t>
+        <w:t xml:space="preserve">Clone and update watched </w:t>
+      </w:r>
+      <w:proofErr w:type="spellStart"/>
+      <w:r>
+        <w:t>git</w:t>
+      </w:r>
+      <w:proofErr w:type="spellEnd"/>
+      <w:r>
+        <w:t xml:space="preserve"> repositories to server disk</w:t>
       </w:r>
     </w:p>
     <w:p>
@@ -802,7 +1086,15 @@
         </w:numPr>
       </w:pPr>
       <w:r>
-        <w:t>Parse git repositories on disk, collecting metadata used in analysis</w:t>
+        <w:t xml:space="preserve">Parse </w:t>
+      </w:r>
+      <w:proofErr w:type="spellStart"/>
+      <w:r>
+        <w:t>git</w:t>
+      </w:r>
+      <w:proofErr w:type="spellEnd"/>
+      <w:r>
+        <w:t xml:space="preserve"> repositories on disk, collecting metadata used in analysis</w:t>
       </w:r>
     </w:p>
     <w:p>
@@ -849,8 +1141,13 @@
           <w:numId w:val="22"/>
         </w:numPr>
       </w:pPr>
-      <w:r>
-        <w:t>Git repository (Provided by User)</w:t>
+      <w:proofErr w:type="spellStart"/>
+      <w:r>
+        <w:t>Git</w:t>
+      </w:r>
+      <w:proofErr w:type="spellEnd"/>
+      <w:r>
+        <w:t xml:space="preserve"> repository (Provided by User)</w:t>
       </w:r>
     </w:p>
     <w:p>
@@ -874,10 +1171,19 @@
         </w:numPr>
       </w:pPr>
       <w:r>
-        <w:t>Cloned by Git Cloner Component</w:t>
+        <w:t xml:space="preserve">Cloned by </w:t>
+      </w:r>
+      <w:proofErr w:type="spellStart"/>
+      <w:r>
+        <w:t>Git</w:t>
+      </w:r>
+      <w:proofErr w:type="spellEnd"/>
+      <w:r>
+        <w:t xml:space="preserve"> Cloner Component</w:t>
       </w:r>
     </w:p>
     <w:p>
+      <w:bookmarkStart w:id="0" w:name="_GoBack"/>
       <w:r>
         <w:rPr>
           <w:noProof/>
@@ -925,6 +1231,7 @@
           </wp:inline>
         </w:drawing>
       </w:r>
+      <w:bookmarkEnd w:id="0"/>
     </w:p>
     <w:p>
       <w:pPr>
@@ -1158,7 +1465,15 @@
         <w:t>, November 19, 2015</w:t>
       </w:r>
       <w:r>
-        <w:t>. Team Hotspotter will then use this server to transition the concept from being a locally deployed application to a server deployed application.</w:t>
+        <w:t xml:space="preserve">. Team </w:t>
+      </w:r>
+      <w:proofErr w:type="spellStart"/>
+      <w:r>
+        <w:t>Hotspotter</w:t>
+      </w:r>
+      <w:proofErr w:type="spellEnd"/>
+      <w:r>
+        <w:t xml:space="preserve"> will then use this server to transition the concept from being a locally deployed application to a server deployed application.</w:t>
       </w:r>
     </w:p>
     <w:p>
@@ -8232,8 +8547,13 @@
               <w:ind w:left="1"/>
             </w:pPr>
             <w:r>
-              <w:t>Full Implementation of Hotspotter</w:t>
-            </w:r>
+              <w:t xml:space="preserve">Full Implementation of </w:t>
+            </w:r>
+            <w:proofErr w:type="spellStart"/>
+            <w:r>
+              <w:t>Hotspotter</w:t>
+            </w:r>
+            <w:proofErr w:type="spellEnd"/>
           </w:p>
         </w:tc>
         <w:tc>
@@ -8248,8 +8568,13 @@
             <w:shd w:val="clear" w:color="auto" w:fill="FFD966" w:themeFill="accent4" w:themeFillTint="99"/>
           </w:tcPr>
           <w:p>
-            <w:r>
-              <w:t>Hotspotter Application</w:t>
+            <w:proofErr w:type="spellStart"/>
+            <w:r>
+              <w:t>Hotspotter</w:t>
+            </w:r>
+            <w:proofErr w:type="spellEnd"/>
+            <w:r>
+              <w:t xml:space="preserve"> Application</w:t>
             </w:r>
           </w:p>
         </w:tc>
@@ -10307,7 +10632,23 @@
     </w:p>
     <w:p>
       <w:r>
-        <w:t>The CS499 semester will add more advance functionally to the system and usability documentation for longevity quality assurance. The main focus will be the scoring algorithm for the bug hotspots which will incorporate many dynamic metrics. Each metric will require proof-of-concept analysis on effectiveness which entails performing many tests. The test will compare results against known static metrics and if possible existing code analyzing programs. The metrics will be approve or rejected based off the results and since time is a factor only so much research and testing can be done. Next the visualization output will be improved more advance display options and with the addition of the scoring algorithm results integrated. All server side functionality will be implemented as APIs and documentation will be created for integration and use. Once all the metrics have been tested and approve the system will be demonstrated using different existing git repositories found online. The project will be delivered in two part the web page front end and server backend. The backend will contain a majority of the project and be built modular so more functionality can be added via new APIs. This also means the front end can be rebuilt and modified by using the backend APIs. The client will have admin access and complete control over the system when delivered.</w:t>
+        <w:t xml:space="preserve">The CS499 semester will add more advance functionally to the system and usability documentation for longevity quality assurance. The main focus will be the scoring algorithm for the bug hotspots which will incorporate many dynamic metrics. Each metric will require proof-of-concept analysis on effectiveness which entails performing many tests. The test will compare results against known static metrics and if possible existing code analyzing programs. The metrics will be </w:t>
+      </w:r>
+      <w:proofErr w:type="gramStart"/>
+      <w:r>
+        <w:t>approve</w:t>
+      </w:r>
+      <w:proofErr w:type="gramEnd"/>
+      <w:r>
+        <w:t xml:space="preserve"> or rejected based off the results and since time is a factor only so much research and testing can be done. Next the visualization output will be improved more advance display options and with the addition of the scoring algorithm results integrated. All server side functionality will be implemented as APIs and documentation will be created for integration and use. Once all the metrics have been tested and approve the system will be demonstrated using different existing </w:t>
+      </w:r>
+      <w:proofErr w:type="spellStart"/>
+      <w:r>
+        <w:t>git</w:t>
+      </w:r>
+      <w:proofErr w:type="spellEnd"/>
+      <w:r>
+        <w:t xml:space="preserve"> repositories found online. The project will be delivered in two part the web page front end and server backend. The backend will contain a majority of the project and be built modular so more functionality can be added via new APIs. This also means the front end can be rebuilt and modified by using the backend APIs. The client will have admin access and complete control over the system when delivered.</w:t>
       </w:r>
     </w:p>
     <w:p>
@@ -10323,7 +10664,15 @@
         <w:t xml:space="preserve">The Project Plan describes </w:t>
       </w:r>
       <w:r>
-        <w:t xml:space="preserve">the overall work, expected time to complete the work and when the work is expected to be done. The project requires a server for final implementation and deployment. The team uses various management and communication such as email, google hangout, BitBucket and Jira. </w:t>
+        <w:t xml:space="preserve">the overall work, expected time to complete the work and when the work is expected to be done. The project requires a server for final implementation and deployment. The team uses various management and communication such as email, google hangout, </w:t>
+      </w:r>
+      <w:proofErr w:type="spellStart"/>
+      <w:r>
+        <w:t>BitBucket</w:t>
+      </w:r>
+      <w:proofErr w:type="spellEnd"/>
+      <w:r>
+        <w:t xml:space="preserve"> and Jira. </w:t>
       </w:r>
       <w:r>
         <w:t>A detailed schedule shows the planned work effect for the entire project.</w:t>
@@ -10369,10 +10718,7 @@
     </w:p>
     <w:p/>
     <w:p/>
-    <w:p>
-      <w:bookmarkStart w:id="0" w:name="_GoBack"/>
-      <w:bookmarkEnd w:id="0"/>
-    </w:p>
+    <w:p/>
     <w:sectPr>
       <w:headerReference w:type="default" r:id="rId11"/>
       <w:headerReference w:type="first" r:id="rId12"/>
@@ -10388,7 +10734,7 @@
 </file>
 
 <file path=word/endnotes.xml><?xml version="1.0" encoding="utf-8"?>
-<w:endnotes xmlns:wpc="http://schemas.microsoft.com/office/word/2010/wordprocessingCanvas" xmlns:mc="http://schemas.openxmlformats.org/markup-compatibility/2006" xmlns:o="urn:schemas-microsoft-com:office:office" xmlns:r="http://schemas.openxmlformats.org/officeDocument/2006/relationships" xmlns:m="http://schemas.openxmlformats.org/officeDocument/2006/math" xmlns:v="urn:schemas-microsoft-com:vml" xmlns:wp14="http://schemas.microsoft.com/office/word/2010/wordprocessingDrawing" xmlns:wp="http://schemas.openxmlformats.org/drawingml/2006/wordprocessingDrawing" xmlns:w10="urn:schemas-microsoft-com:office:word" xmlns:w="http://schemas.openxmlformats.org/wordprocessingml/2006/main" xmlns:w14="http://schemas.microsoft.com/office/word/2010/wordml" xmlns:w15="http://schemas.microsoft.com/office/word/2012/wordml" xmlns:wpg="http://schemas.microsoft.com/office/word/2010/wordprocessingGroup" xmlns:wpi="http://schemas.microsoft.com/office/word/2010/wordprocessingInk" xmlns:wne="http://schemas.microsoft.com/office/word/2006/wordml" xmlns:wps="http://schemas.microsoft.com/office/word/2010/wordprocessingShape" mc:Ignorable="w14 w15 wp14">
+<w:endnotes xmlns:wpc="http://schemas.microsoft.com/office/word/2010/wordprocessingCanvas" xmlns:cx="http://schemas.microsoft.com/office/drawing/2014/chartex" xmlns:cx1="http://schemas.microsoft.com/office/drawing/2015/9/8/chartex" xmlns:mc="http://schemas.openxmlformats.org/markup-compatibility/2006" xmlns:o="urn:schemas-microsoft-com:office:office" xmlns:r="http://schemas.openxmlformats.org/officeDocument/2006/relationships" xmlns:m="http://schemas.openxmlformats.org/officeDocument/2006/math" xmlns:v="urn:schemas-microsoft-com:vml" xmlns:wp14="http://schemas.microsoft.com/office/word/2010/wordprocessingDrawing" xmlns:wp="http://schemas.openxmlformats.org/drawingml/2006/wordprocessingDrawing" xmlns:w10="urn:schemas-microsoft-com:office:word" xmlns:w="http://schemas.openxmlformats.org/wordprocessingml/2006/main" xmlns:w14="http://schemas.microsoft.com/office/word/2010/wordml" xmlns:w15="http://schemas.microsoft.com/office/word/2012/wordml" xmlns:w16se="http://schemas.microsoft.com/office/word/2015/wordml/symex" xmlns:wpg="http://schemas.microsoft.com/office/word/2010/wordprocessingGroup" xmlns:wpi="http://schemas.microsoft.com/office/word/2010/wordprocessingInk" xmlns:wne="http://schemas.microsoft.com/office/word/2006/wordml" xmlns:wps="http://schemas.microsoft.com/office/word/2010/wordprocessingShape" mc:Ignorable="w14 w15 w16se wp14">
   <w:endnote w:type="separator" w:id="-1">
     <w:p>
       <w:pPr>
@@ -10413,7 +10759,7 @@
 </file>
 
 <file path=word/footer1.xml><?xml version="1.0" encoding="utf-8"?>
-<w:ftr xmlns:wpc="http://schemas.microsoft.com/office/word/2010/wordprocessingCanvas" xmlns:mc="http://schemas.openxmlformats.org/markup-compatibility/2006" xmlns:o="urn:schemas-microsoft-com:office:office" xmlns:r="http://schemas.openxmlformats.org/officeDocument/2006/relationships" xmlns:m="http://schemas.openxmlformats.org/officeDocument/2006/math" xmlns:v="urn:schemas-microsoft-com:vml" xmlns:wp14="http://schemas.microsoft.com/office/word/2010/wordprocessingDrawing" xmlns:wp="http://schemas.openxmlformats.org/drawingml/2006/wordprocessingDrawing" xmlns:w10="urn:schemas-microsoft-com:office:word" xmlns:w="http://schemas.openxmlformats.org/wordprocessingml/2006/main" xmlns:w14="http://schemas.microsoft.com/office/word/2010/wordml" xmlns:w15="http://schemas.microsoft.com/office/word/2012/wordml" xmlns:wpg="http://schemas.microsoft.com/office/word/2010/wordprocessingGroup" xmlns:wpi="http://schemas.microsoft.com/office/word/2010/wordprocessingInk" xmlns:wne="http://schemas.microsoft.com/office/word/2006/wordml" xmlns:wps="http://schemas.microsoft.com/office/word/2010/wordprocessingShape" mc:Ignorable="w14 w15 wp14">
+<w:ftr xmlns:wpc="http://schemas.microsoft.com/office/word/2010/wordprocessingCanvas" xmlns:cx="http://schemas.microsoft.com/office/drawing/2014/chartex" xmlns:cx1="http://schemas.microsoft.com/office/drawing/2015/9/8/chartex" xmlns:mc="http://schemas.openxmlformats.org/markup-compatibility/2006" xmlns:o="urn:schemas-microsoft-com:office:office" xmlns:r="http://schemas.openxmlformats.org/officeDocument/2006/relationships" xmlns:m="http://schemas.openxmlformats.org/officeDocument/2006/math" xmlns:v="urn:schemas-microsoft-com:vml" xmlns:wp14="http://schemas.microsoft.com/office/word/2010/wordprocessingDrawing" xmlns:wp="http://schemas.openxmlformats.org/drawingml/2006/wordprocessingDrawing" xmlns:w10="urn:schemas-microsoft-com:office:word" xmlns:w="http://schemas.openxmlformats.org/wordprocessingml/2006/main" xmlns:w14="http://schemas.microsoft.com/office/word/2010/wordml" xmlns:w15="http://schemas.microsoft.com/office/word/2012/wordml" xmlns:w16se="http://schemas.microsoft.com/office/word/2015/wordml/symex" xmlns:wpg="http://schemas.microsoft.com/office/word/2010/wordprocessingGroup" xmlns:wpi="http://schemas.microsoft.com/office/word/2010/wordprocessingInk" xmlns:wne="http://schemas.microsoft.com/office/word/2006/wordml" xmlns:wps="http://schemas.microsoft.com/office/word/2010/wordprocessingShape" mc:Ignorable="w14 w15 w16se wp14">
   <w:sdt>
     <w:sdtPr>
       <w:id w:val="-1633555163"/>
@@ -10465,7 +10811,7 @@
 </file>
 
 <file path=word/footer2.xml><?xml version="1.0" encoding="utf-8"?>
-<w:ftr xmlns:wpc="http://schemas.microsoft.com/office/word/2010/wordprocessingCanvas" xmlns:mc="http://schemas.openxmlformats.org/markup-compatibility/2006" xmlns:o="urn:schemas-microsoft-com:office:office" xmlns:r="http://schemas.openxmlformats.org/officeDocument/2006/relationships" xmlns:m="http://schemas.openxmlformats.org/officeDocument/2006/math" xmlns:v="urn:schemas-microsoft-com:vml" xmlns:wp14="http://schemas.microsoft.com/office/word/2010/wordprocessingDrawing" xmlns:wp="http://schemas.openxmlformats.org/drawingml/2006/wordprocessingDrawing" xmlns:w10="urn:schemas-microsoft-com:office:word" xmlns:w="http://schemas.openxmlformats.org/wordprocessingml/2006/main" xmlns:w14="http://schemas.microsoft.com/office/word/2010/wordml" xmlns:w15="http://schemas.microsoft.com/office/word/2012/wordml" xmlns:wpg="http://schemas.microsoft.com/office/word/2010/wordprocessingGroup" xmlns:wpi="http://schemas.microsoft.com/office/word/2010/wordprocessingInk" xmlns:wne="http://schemas.microsoft.com/office/word/2006/wordml" xmlns:wps="http://schemas.microsoft.com/office/word/2010/wordprocessingShape" mc:Ignorable="w14 w15 wp14">
+<w:ftr xmlns:wpc="http://schemas.microsoft.com/office/word/2010/wordprocessingCanvas" xmlns:cx="http://schemas.microsoft.com/office/drawing/2014/chartex" xmlns:cx1="http://schemas.microsoft.com/office/drawing/2015/9/8/chartex" xmlns:mc="http://schemas.openxmlformats.org/markup-compatibility/2006" xmlns:o="urn:schemas-microsoft-com:office:office" xmlns:r="http://schemas.openxmlformats.org/officeDocument/2006/relationships" xmlns:m="http://schemas.openxmlformats.org/officeDocument/2006/math" xmlns:v="urn:schemas-microsoft-com:vml" xmlns:wp14="http://schemas.microsoft.com/office/word/2010/wordprocessingDrawing" xmlns:wp="http://schemas.openxmlformats.org/drawingml/2006/wordprocessingDrawing" xmlns:w10="urn:schemas-microsoft-com:office:word" xmlns:w="http://schemas.openxmlformats.org/wordprocessingml/2006/main" xmlns:w14="http://schemas.microsoft.com/office/word/2010/wordml" xmlns:w15="http://schemas.microsoft.com/office/word/2012/wordml" xmlns:w16se="http://schemas.microsoft.com/office/word/2015/wordml/symex" xmlns:wpg="http://schemas.microsoft.com/office/word/2010/wordprocessingGroup" xmlns:wpi="http://schemas.microsoft.com/office/word/2010/wordprocessingInk" xmlns:wne="http://schemas.microsoft.com/office/word/2006/wordml" xmlns:wps="http://schemas.microsoft.com/office/word/2010/wordprocessingShape" mc:Ignorable="w14 w15 w16se wp14">
   <w:sdt>
     <w:sdtPr>
       <w:id w:val="-1764599945"/>
@@ -10517,7 +10863,7 @@
 </file>
 
 <file path=word/footnotes.xml><?xml version="1.0" encoding="utf-8"?>
-<w:footnotes xmlns:wpc="http://schemas.microsoft.com/office/word/2010/wordprocessingCanvas" xmlns:mc="http://schemas.openxmlformats.org/markup-compatibility/2006" xmlns:o="urn:schemas-microsoft-com:office:office" xmlns:r="http://schemas.openxmlformats.org/officeDocument/2006/relationships" xmlns:m="http://schemas.openxmlformats.org/officeDocument/2006/math" xmlns:v="urn:schemas-microsoft-com:vml" xmlns:wp14="http://schemas.microsoft.com/office/word/2010/wordprocessingDrawing" xmlns:wp="http://schemas.openxmlformats.org/drawingml/2006/wordprocessingDrawing" xmlns:w10="urn:schemas-microsoft-com:office:word" xmlns:w="http://schemas.openxmlformats.org/wordprocessingml/2006/main" xmlns:w14="http://schemas.microsoft.com/office/word/2010/wordml" xmlns:w15="http://schemas.microsoft.com/office/word/2012/wordml" xmlns:wpg="http://schemas.microsoft.com/office/word/2010/wordprocessingGroup" xmlns:wpi="http://schemas.microsoft.com/office/word/2010/wordprocessingInk" xmlns:wne="http://schemas.microsoft.com/office/word/2006/wordml" xmlns:wps="http://schemas.microsoft.com/office/word/2010/wordprocessingShape" mc:Ignorable="w14 w15 wp14">
+<w:footnotes xmlns:wpc="http://schemas.microsoft.com/office/word/2010/wordprocessingCanvas" xmlns:cx="http://schemas.microsoft.com/office/drawing/2014/chartex" xmlns:cx1="http://schemas.microsoft.com/office/drawing/2015/9/8/chartex" xmlns:mc="http://schemas.openxmlformats.org/markup-compatibility/2006" xmlns:o="urn:schemas-microsoft-com:office:office" xmlns:r="http://schemas.openxmlformats.org/officeDocument/2006/relationships" xmlns:m="http://schemas.openxmlformats.org/officeDocument/2006/math" xmlns:v="urn:schemas-microsoft-com:vml" xmlns:wp14="http://schemas.microsoft.com/office/word/2010/wordprocessingDrawing" xmlns:wp="http://schemas.openxmlformats.org/drawingml/2006/wordprocessingDrawing" xmlns:w10="urn:schemas-microsoft-com:office:word" xmlns:w="http://schemas.openxmlformats.org/wordprocessingml/2006/main" xmlns:w14="http://schemas.microsoft.com/office/word/2010/wordml" xmlns:w15="http://schemas.microsoft.com/office/word/2012/wordml" xmlns:w16se="http://schemas.microsoft.com/office/word/2015/wordml/symex" xmlns:wpg="http://schemas.microsoft.com/office/word/2010/wordprocessingGroup" xmlns:wpi="http://schemas.microsoft.com/office/word/2010/wordprocessingInk" xmlns:wne="http://schemas.microsoft.com/office/word/2006/wordml" xmlns:wps="http://schemas.microsoft.com/office/word/2010/wordprocessingShape" mc:Ignorable="w14 w15 w16se wp14">
   <w:footnote w:type="separator" w:id="-1">
     <w:p>
       <w:pPr>
@@ -10542,7 +10888,7 @@
 </file>
 
 <file path=word/header1.xml><?xml version="1.0" encoding="utf-8"?>
-<w:hdr xmlns:wpc="http://schemas.microsoft.com/office/word/2010/wordprocessingCanvas" xmlns:mc="http://schemas.openxmlformats.org/markup-compatibility/2006" xmlns:o="urn:schemas-microsoft-com:office:office" xmlns:r="http://schemas.openxmlformats.org/officeDocument/2006/relationships" xmlns:m="http://schemas.openxmlformats.org/officeDocument/2006/math" xmlns:v="urn:schemas-microsoft-com:vml" xmlns:wp14="http://schemas.microsoft.com/office/word/2010/wordprocessingDrawing" xmlns:wp="http://schemas.openxmlformats.org/drawingml/2006/wordprocessingDrawing" xmlns:w10="urn:schemas-microsoft-com:office:word" xmlns:w="http://schemas.openxmlformats.org/wordprocessingml/2006/main" xmlns:w14="http://schemas.microsoft.com/office/word/2010/wordml" xmlns:w15="http://schemas.microsoft.com/office/word/2012/wordml" xmlns:wpg="http://schemas.microsoft.com/office/word/2010/wordprocessingGroup" xmlns:wpi="http://schemas.microsoft.com/office/word/2010/wordprocessingInk" xmlns:wne="http://schemas.microsoft.com/office/word/2006/wordml" xmlns:wps="http://schemas.microsoft.com/office/word/2010/wordprocessingShape" mc:Ignorable="w14 w15 wp14">
+<w:hdr xmlns:wpc="http://schemas.microsoft.com/office/word/2010/wordprocessingCanvas" xmlns:cx="http://schemas.microsoft.com/office/drawing/2014/chartex" xmlns:cx1="http://schemas.microsoft.com/office/drawing/2015/9/8/chartex" xmlns:mc="http://schemas.openxmlformats.org/markup-compatibility/2006" xmlns:o="urn:schemas-microsoft-com:office:office" xmlns:r="http://schemas.openxmlformats.org/officeDocument/2006/relationships" xmlns:m="http://schemas.openxmlformats.org/officeDocument/2006/math" xmlns:v="urn:schemas-microsoft-com:vml" xmlns:wp14="http://schemas.microsoft.com/office/word/2010/wordprocessingDrawing" xmlns:wp="http://schemas.openxmlformats.org/drawingml/2006/wordprocessingDrawing" xmlns:w10="urn:schemas-microsoft-com:office:word" xmlns:w="http://schemas.openxmlformats.org/wordprocessingml/2006/main" xmlns:w14="http://schemas.microsoft.com/office/word/2010/wordml" xmlns:w15="http://schemas.microsoft.com/office/word/2012/wordml" xmlns:w16se="http://schemas.microsoft.com/office/word/2015/wordml/symex" xmlns:wpg="http://schemas.microsoft.com/office/word/2010/wordprocessingGroup" xmlns:wpi="http://schemas.microsoft.com/office/word/2010/wordprocessingInk" xmlns:wne="http://schemas.microsoft.com/office/word/2006/wordml" xmlns:wps="http://schemas.microsoft.com/office/word/2010/wordprocessingShape" mc:Ignorable="w14 w15 w16se wp14">
   <w:p>
     <w:pPr>
       <w:pStyle w:val="Header"/>
@@ -10565,7 +10911,7 @@
 </file>
 
 <file path=word/header2.xml><?xml version="1.0" encoding="utf-8"?>
-<w:hdr xmlns:wpc="http://schemas.microsoft.com/office/word/2010/wordprocessingCanvas" xmlns:mc="http://schemas.openxmlformats.org/markup-compatibility/2006" xmlns:o="urn:schemas-microsoft-com:office:office" xmlns:r="http://schemas.openxmlformats.org/officeDocument/2006/relationships" xmlns:m="http://schemas.openxmlformats.org/officeDocument/2006/math" xmlns:v="urn:schemas-microsoft-com:vml" xmlns:wp14="http://schemas.microsoft.com/office/word/2010/wordprocessingDrawing" xmlns:wp="http://schemas.openxmlformats.org/drawingml/2006/wordprocessingDrawing" xmlns:w10="urn:schemas-microsoft-com:office:word" xmlns:w="http://schemas.openxmlformats.org/wordprocessingml/2006/main" xmlns:w14="http://schemas.microsoft.com/office/word/2010/wordml" xmlns:w15="http://schemas.microsoft.com/office/word/2012/wordml" xmlns:wpg="http://schemas.microsoft.com/office/word/2010/wordprocessingGroup" xmlns:wpi="http://schemas.microsoft.com/office/word/2010/wordprocessingInk" xmlns:wne="http://schemas.microsoft.com/office/word/2006/wordml" xmlns:wps="http://schemas.microsoft.com/office/word/2010/wordprocessingShape" mc:Ignorable="w14 w15 wp14">
+<w:hdr xmlns:wpc="http://schemas.microsoft.com/office/word/2010/wordprocessingCanvas" xmlns:cx="http://schemas.microsoft.com/office/drawing/2014/chartex" xmlns:cx1="http://schemas.microsoft.com/office/drawing/2015/9/8/chartex" xmlns:mc="http://schemas.openxmlformats.org/markup-compatibility/2006" xmlns:o="urn:schemas-microsoft-com:office:office" xmlns:r="http://schemas.openxmlformats.org/officeDocument/2006/relationships" xmlns:m="http://schemas.openxmlformats.org/officeDocument/2006/math" xmlns:v="urn:schemas-microsoft-com:vml" xmlns:wp14="http://schemas.microsoft.com/office/word/2010/wordprocessingDrawing" xmlns:wp="http://schemas.openxmlformats.org/drawingml/2006/wordprocessingDrawing" xmlns:w10="urn:schemas-microsoft-com:office:word" xmlns:w="http://schemas.openxmlformats.org/wordprocessingml/2006/main" xmlns:w14="http://schemas.microsoft.com/office/word/2010/wordml" xmlns:w15="http://schemas.microsoft.com/office/word/2012/wordml" xmlns:w16se="http://schemas.microsoft.com/office/word/2015/wordml/symex" xmlns:wpg="http://schemas.microsoft.com/office/word/2010/wordprocessingGroup" xmlns:wpi="http://schemas.microsoft.com/office/word/2010/wordprocessingInk" xmlns:wne="http://schemas.microsoft.com/office/word/2006/wordml" xmlns:wps="http://schemas.microsoft.com/office/word/2010/wordprocessingShape" mc:Ignorable="w14 w15 w16se wp14">
   <w:p>
     <w:pPr>
       <w:pStyle w:val="Header"/>
@@ -10575,18 +10921,27 @@
     </w:r>
     <w:r>
       <w:tab/>
-      <w:t>Rev 1.2</w:t>
+      <w:t>Rev 1.3</w:t>
     </w:r>
     <w:r>
       <w:tab/>
-      <w:t>22 October 2015</w:t>
+      <w:t>8</w:t>
+    </w:r>
+    <w:r>
+      <w:t xml:space="preserve"> </w:t>
+    </w:r>
+    <w:r>
+      <w:t>December</w:t>
+    </w:r>
+    <w:r>
+      <w:t xml:space="preserve"> 2015</w:t>
     </w:r>
   </w:p>
 </w:hdr>
 </file>
 
 <file path=word/header3.xml><?xml version="1.0" encoding="utf-8"?>
-<w:hdr xmlns:wpc="http://schemas.microsoft.com/office/word/2010/wordprocessingCanvas" xmlns:mc="http://schemas.openxmlformats.org/markup-compatibility/2006" xmlns:o="urn:schemas-microsoft-com:office:office" xmlns:r="http://schemas.openxmlformats.org/officeDocument/2006/relationships" xmlns:m="http://schemas.openxmlformats.org/officeDocument/2006/math" xmlns:v="urn:schemas-microsoft-com:vml" xmlns:wp14="http://schemas.microsoft.com/office/word/2010/wordprocessingDrawing" xmlns:wp="http://schemas.openxmlformats.org/drawingml/2006/wordprocessingDrawing" xmlns:w10="urn:schemas-microsoft-com:office:word" xmlns:w="http://schemas.openxmlformats.org/wordprocessingml/2006/main" xmlns:w14="http://schemas.microsoft.com/office/word/2010/wordml" xmlns:w15="http://schemas.microsoft.com/office/word/2012/wordml" xmlns:wpg="http://schemas.microsoft.com/office/word/2010/wordprocessingGroup" xmlns:wpi="http://schemas.microsoft.com/office/word/2010/wordprocessingInk" xmlns:wne="http://schemas.microsoft.com/office/word/2006/wordml" xmlns:wps="http://schemas.microsoft.com/office/word/2010/wordprocessingShape" mc:Ignorable="w14 w15 wp14">
+<w:hdr xmlns:wpc="http://schemas.microsoft.com/office/word/2010/wordprocessingCanvas" xmlns:cx="http://schemas.microsoft.com/office/drawing/2014/chartex" xmlns:cx1="http://schemas.microsoft.com/office/drawing/2015/9/8/chartex" xmlns:mc="http://schemas.openxmlformats.org/markup-compatibility/2006" xmlns:o="urn:schemas-microsoft-com:office:office" xmlns:r="http://schemas.openxmlformats.org/officeDocument/2006/relationships" xmlns:m="http://schemas.openxmlformats.org/officeDocument/2006/math" xmlns:v="urn:schemas-microsoft-com:vml" xmlns:wp14="http://schemas.microsoft.com/office/word/2010/wordprocessingDrawing" xmlns:wp="http://schemas.openxmlformats.org/drawingml/2006/wordprocessingDrawing" xmlns:w10="urn:schemas-microsoft-com:office:word" xmlns:w="http://schemas.openxmlformats.org/wordprocessingml/2006/main" xmlns:w14="http://schemas.microsoft.com/office/word/2010/wordml" xmlns:w15="http://schemas.microsoft.com/office/word/2012/wordml" xmlns:w16se="http://schemas.microsoft.com/office/word/2015/wordml/symex" xmlns:wpg="http://schemas.microsoft.com/office/word/2010/wordprocessingGroup" xmlns:wpi="http://schemas.microsoft.com/office/word/2010/wordprocessingInk" xmlns:wne="http://schemas.microsoft.com/office/word/2006/wordml" xmlns:wps="http://schemas.microsoft.com/office/word/2010/wordprocessingShape" mc:Ignorable="w14 w15 w16se wp14">
   <w:p>
     <w:pPr>
       <w:pStyle w:val="Header"/>
@@ -10596,19 +10951,19 @@
     </w:r>
     <w:r>
       <w:tab/>
-      <w:t>Rev 1.2</w:t>
+      <w:t>Rev 1.3</w:t>
     </w:r>
     <w:r>
       <w:tab/>
     </w:r>
     <w:r>
-      <w:t>22</w:t>
+      <w:t>8</w:t>
     </w:r>
     <w:r>
       <w:t xml:space="preserve"> </w:t>
     </w:r>
     <w:r>
-      <w:t>October</w:t>
+      <w:t>December</w:t>
     </w:r>
     <w:r>
       <w:t xml:space="preserve"> 2015</w:t>
@@ -10618,7 +10973,7 @@
 </file>
 
 <file path=word/numbering.xml><?xml version="1.0" encoding="utf-8"?>
-<w:numbering xmlns:wpc="http://schemas.microsoft.com/office/word/2010/wordprocessingCanvas" xmlns:mc="http://schemas.openxmlformats.org/markup-compatibility/2006" xmlns:o="urn:schemas-microsoft-com:office:office" xmlns:r="http://schemas.openxmlformats.org/officeDocument/2006/relationships" xmlns:m="http://schemas.openxmlformats.org/officeDocument/2006/math" xmlns:v="urn:schemas-microsoft-com:vml" xmlns:wp14="http://schemas.microsoft.com/office/word/2010/wordprocessingDrawing" xmlns:wp="http://schemas.openxmlformats.org/drawingml/2006/wordprocessingDrawing" xmlns:w10="urn:schemas-microsoft-com:office:word" xmlns:w="http://schemas.openxmlformats.org/wordprocessingml/2006/main" xmlns:w14="http://schemas.microsoft.com/office/word/2010/wordml" xmlns:w15="http://schemas.microsoft.com/office/word/2012/wordml" xmlns:wpg="http://schemas.microsoft.com/office/word/2010/wordprocessingGroup" xmlns:wpi="http://schemas.microsoft.com/office/word/2010/wordprocessingInk" xmlns:wne="http://schemas.microsoft.com/office/word/2006/wordml" xmlns:wps="http://schemas.microsoft.com/office/word/2010/wordprocessingShape" mc:Ignorable="w14 w15 wp14">
+<w:numbering xmlns:wpc="http://schemas.microsoft.com/office/word/2010/wordprocessingCanvas" xmlns:cx="http://schemas.microsoft.com/office/drawing/2014/chartex" xmlns:cx1="http://schemas.microsoft.com/office/drawing/2015/9/8/chartex" xmlns:mc="http://schemas.openxmlformats.org/markup-compatibility/2006" xmlns:o="urn:schemas-microsoft-com:office:office" xmlns:r="http://schemas.openxmlformats.org/officeDocument/2006/relationships" xmlns:m="http://schemas.openxmlformats.org/officeDocument/2006/math" xmlns:v="urn:schemas-microsoft-com:vml" xmlns:wp14="http://schemas.microsoft.com/office/word/2010/wordprocessingDrawing" xmlns:wp="http://schemas.openxmlformats.org/drawingml/2006/wordprocessingDrawing" xmlns:w10="urn:schemas-microsoft-com:office:word" xmlns:w="http://schemas.openxmlformats.org/wordprocessingml/2006/main" xmlns:w14="http://schemas.microsoft.com/office/word/2010/wordml" xmlns:w15="http://schemas.microsoft.com/office/word/2012/wordml" xmlns:w16se="http://schemas.microsoft.com/office/word/2015/wordml/symex" xmlns:wpg="http://schemas.microsoft.com/office/word/2010/wordprocessingGroup" xmlns:wpi="http://schemas.microsoft.com/office/word/2010/wordprocessingInk" xmlns:wne="http://schemas.microsoft.com/office/word/2006/wordml" xmlns:wps="http://schemas.microsoft.com/office/word/2010/wordprocessingShape" mc:Ignorable="w14 w15 w16se wp14">
   <w:abstractNum w:abstractNumId="0" w15:restartNumberingAfterBreak="0">
     <w:nsid w:val="1482775B"/>
     <w:multiLevelType w:val="multilevel"/>
@@ -11563,7 +11918,7 @@
 </file>
 
 <file path=word/styles.xml><?xml version="1.0" encoding="utf-8"?>
-<w:styles xmlns:mc="http://schemas.openxmlformats.org/markup-compatibility/2006" xmlns:r="http://schemas.openxmlformats.org/officeDocument/2006/relationships" xmlns:w="http://schemas.openxmlformats.org/wordprocessingml/2006/main" xmlns:w14="http://schemas.microsoft.com/office/word/2010/wordml" xmlns:w15="http://schemas.microsoft.com/office/word/2012/wordml" mc:Ignorable="w14 w15">
+<w:styles xmlns:mc="http://schemas.openxmlformats.org/markup-compatibility/2006" xmlns:r="http://schemas.openxmlformats.org/officeDocument/2006/relationships" xmlns:w="http://schemas.openxmlformats.org/wordprocessingml/2006/main" xmlns:w14="http://schemas.microsoft.com/office/word/2010/wordml" xmlns:w15="http://schemas.microsoft.com/office/word/2012/wordml" xmlns:w16se="http://schemas.microsoft.com/office/word/2015/wordml/symex" mc:Ignorable="w14 w15 w16se">
   <w:docDefaults>
     <w:rPrDefault>
       <w:rPr>
@@ -12216,6 +12571,7 @@
   <w:style w:type="character" w:default="1" w:styleId="DefaultParagraphFont">
     <w:name w:val="Default Paragraph Font"/>
     <w:uiPriority w:val="1"/>
+    <w:semiHidden/>
     <w:unhideWhenUsed/>
   </w:style>
   <w:style w:type="table" w:default="1" w:styleId="TableNormal">
@@ -12983,7 +13339,7 @@
 </file>
 
 <file path=customXml/itemProps1.xml><?xml version="1.0" encoding="utf-8"?>
-<ds:datastoreItem xmlns:ds="http://schemas.openxmlformats.org/officeDocument/2006/customXml" ds:itemID="{E04575C5-6FF4-4FA6-B32D-ECE7A6BDC3BB}">
+<ds:datastoreItem xmlns:ds="http://schemas.openxmlformats.org/officeDocument/2006/customXml" ds:itemID="{A4AF80C2-E16E-4D8C-93C6-0F9DF74A1068}">
   <ds:schemaRefs>
     <ds:schemaRef ds:uri="http://schemas.openxmlformats.org/officeDocument/2006/bibliography"/>
   </ds:schemaRefs>

</xml_diff>

<commit_message>
fixed project plan and finished post mortem
</commit_message>
<xml_diff>
--- a/Documentation/LIVING-DOCXs/Project-Plan.docx
+++ b/Documentation/LIVING-DOCXs/Project-Plan.docx
@@ -62,23 +62,13 @@
           <w:sz w:val="28"/>
         </w:rPr>
       </w:pPr>
-      <w:proofErr w:type="spellStart"/>
       <w:r>
         <w:rPr>
           <w:rFonts w:cs="Arial"/>
           <w:b/>
           <w:sz w:val="28"/>
         </w:rPr>
-        <w:t>Hotspotter</w:t>
-      </w:r>
-      <w:proofErr w:type="spellEnd"/>
-      <w:r>
-        <w:rPr>
-          <w:rFonts w:cs="Arial"/>
-          <w:b/>
-          <w:sz w:val="28"/>
-        </w:rPr>
-        <w:t xml:space="preserve"> Bug Prediction Software</w:t>
+        <w:t>Hotspotter Bug Prediction Software</w:t>
       </w:r>
     </w:p>
     <w:p>
@@ -224,18 +214,8 @@
           <w:b/>
           <w:sz w:val="28"/>
         </w:rPr>
-        <w:t xml:space="preserve">Team </w:t>
-      </w:r>
-      <w:proofErr w:type="spellStart"/>
-      <w:r>
-        <w:rPr>
-          <w:rFonts w:cs="Arial"/>
-          <w:b/>
-          <w:sz w:val="28"/>
-        </w:rPr>
-        <w:t>HotSpotter</w:t>
-      </w:r>
-      <w:proofErr w:type="spellEnd"/>
+        <w:t>Team HotSpotter</w:t>
+      </w:r>
     </w:p>
     <w:p>
       <w:pPr>
@@ -316,8 +296,10 @@
           <w:b/>
           <w:sz w:val="28"/>
         </w:rPr>
-        <w:t>2</w:t>
-      </w:r>
+        <w:t>3</w:t>
+      </w:r>
+      <w:bookmarkStart w:id="0" w:name="_GoBack"/>
+      <w:bookmarkEnd w:id="0"/>
     </w:p>
     <w:p>
       <w:pPr>
@@ -361,15 +343,7 @@
           <w:b/>
           <w:sz w:val="28"/>
         </w:rPr>
-        <w:t>22</w:t>
-      </w:r>
-      <w:r>
-        <w:rPr>
-          <w:rFonts w:cs="Arial"/>
-          <w:b/>
-          <w:sz w:val="28"/>
-        </w:rPr>
-        <w:t xml:space="preserve"> October</w:t>
+        <w:t>8 December</w:t>
       </w:r>
       <w:r>
         <w:rPr>
@@ -895,35 +869,7 @@
         <w:rPr>
           <w:rFonts w:cs="Arial"/>
         </w:rPr>
-        <w:t xml:space="preserve">document is the project plan for the </w:t>
-      </w:r>
-      <w:proofErr w:type="spellStart"/>
-      <w:r>
-        <w:rPr>
-          <w:rFonts w:cs="Arial"/>
-        </w:rPr>
-        <w:t>Hotspotter</w:t>
-      </w:r>
-      <w:proofErr w:type="spellEnd"/>
-      <w:r>
-        <w:rPr>
-          <w:rFonts w:cs="Arial"/>
-        </w:rPr>
-        <w:t xml:space="preserve"> Bug Prediction Software developed by Team </w:t>
-      </w:r>
-      <w:proofErr w:type="spellStart"/>
-      <w:r>
-        <w:rPr>
-          <w:rFonts w:cs="Arial"/>
-        </w:rPr>
-        <w:t>HotSpotter</w:t>
-      </w:r>
-      <w:proofErr w:type="spellEnd"/>
-      <w:r>
-        <w:rPr>
-          <w:rFonts w:cs="Arial"/>
-        </w:rPr>
-        <w:t>.</w:t>
+        <w:t>document is the project plan for the Hotspotter Bug Prediction Software developed by Team HotSpotter.</w:t>
       </w:r>
     </w:p>
     <w:p>
@@ -1036,13 +982,8 @@
           <w:numId w:val="22"/>
         </w:numPr>
       </w:pPr>
-      <w:proofErr w:type="spellStart"/>
-      <w:r>
-        <w:t>Git</w:t>
-      </w:r>
-      <w:proofErr w:type="spellEnd"/>
-      <w:r>
-        <w:t xml:space="preserve"> Cloner Component</w:t>
+      <w:r>
+        <w:t>Git Cloner Component</w:t>
       </w:r>
     </w:p>
     <w:p>
@@ -1054,15 +995,7 @@
         </w:numPr>
       </w:pPr>
       <w:r>
-        <w:t xml:space="preserve">Clone and update watched </w:t>
-      </w:r>
-      <w:proofErr w:type="spellStart"/>
-      <w:r>
-        <w:t>git</w:t>
-      </w:r>
-      <w:proofErr w:type="spellEnd"/>
-      <w:r>
-        <w:t xml:space="preserve"> repositories to server disk</w:t>
+        <w:t>Clone and update watched git repositories to server disk</w:t>
       </w:r>
     </w:p>
     <w:p>
@@ -1086,15 +1019,7 @@
         </w:numPr>
       </w:pPr>
       <w:r>
-        <w:t xml:space="preserve">Parse </w:t>
-      </w:r>
-      <w:proofErr w:type="spellStart"/>
-      <w:r>
-        <w:t>git</w:t>
-      </w:r>
-      <w:proofErr w:type="spellEnd"/>
-      <w:r>
-        <w:t xml:space="preserve"> repositories on disk, collecting metadata used in analysis</w:t>
+        <w:t>Parse git repositories on disk, collecting metadata used in analysis</w:t>
       </w:r>
     </w:p>
     <w:p>
@@ -1141,13 +1066,8 @@
           <w:numId w:val="22"/>
         </w:numPr>
       </w:pPr>
-      <w:proofErr w:type="spellStart"/>
-      <w:r>
-        <w:t>Git</w:t>
-      </w:r>
-      <w:proofErr w:type="spellEnd"/>
-      <w:r>
-        <w:t xml:space="preserve"> repository (Provided by User)</w:t>
+      <w:r>
+        <w:t>Git repository (Provided by User)</w:t>
       </w:r>
     </w:p>
     <w:p>
@@ -1171,19 +1091,10 @@
         </w:numPr>
       </w:pPr>
       <w:r>
-        <w:t xml:space="preserve">Cloned by </w:t>
-      </w:r>
-      <w:proofErr w:type="spellStart"/>
-      <w:r>
-        <w:t>Git</w:t>
-      </w:r>
-      <w:proofErr w:type="spellEnd"/>
-      <w:r>
-        <w:t xml:space="preserve"> Cloner Component</w:t>
+        <w:t>Cloned by Git Cloner Component</w:t>
       </w:r>
     </w:p>
     <w:p>
-      <w:bookmarkStart w:id="0" w:name="_GoBack"/>
       <w:r>
         <w:rPr>
           <w:noProof/>
@@ -1231,7 +1142,6 @@
           </wp:inline>
         </w:drawing>
       </w:r>
-      <w:bookmarkEnd w:id="0"/>
     </w:p>
     <w:p>
       <w:pPr>
@@ -1465,15 +1375,7 @@
         <w:t>, November 19, 2015</w:t>
       </w:r>
       <w:r>
-        <w:t xml:space="preserve">. Team </w:t>
-      </w:r>
-      <w:proofErr w:type="spellStart"/>
-      <w:r>
-        <w:t>Hotspotter</w:t>
-      </w:r>
-      <w:proofErr w:type="spellEnd"/>
-      <w:r>
-        <w:t xml:space="preserve"> will then use this server to transition the concept from being a locally deployed application to a server deployed application.</w:t>
+        <w:t>. Team Hotspotter will then use this server to transition the concept from being a locally deployed application to a server deployed application.</w:t>
       </w:r>
     </w:p>
     <w:p>
@@ -8547,13 +8449,8 @@
               <w:ind w:left="1"/>
             </w:pPr>
             <w:r>
-              <w:t xml:space="preserve">Full Implementation of </w:t>
-            </w:r>
-            <w:proofErr w:type="spellStart"/>
-            <w:r>
-              <w:t>Hotspotter</w:t>
-            </w:r>
-            <w:proofErr w:type="spellEnd"/>
+              <w:t>Full Implementation of Hotspotter</w:t>
+            </w:r>
           </w:p>
         </w:tc>
         <w:tc>
@@ -8568,13 +8465,8 @@
             <w:shd w:val="clear" w:color="auto" w:fill="FFD966" w:themeFill="accent4" w:themeFillTint="99"/>
           </w:tcPr>
           <w:p>
-            <w:proofErr w:type="spellStart"/>
-            <w:r>
-              <w:t>Hotspotter</w:t>
-            </w:r>
-            <w:proofErr w:type="spellEnd"/>
-            <w:r>
-              <w:t xml:space="preserve"> Application</w:t>
+            <w:r>
+              <w:t>Hotspotter Application</w:t>
             </w:r>
           </w:p>
         </w:tc>
@@ -10632,23 +10524,13 @@
     </w:p>
     <w:p>
       <w:r>
-        <w:t xml:space="preserve">The CS499 semester will add more advance functionally to the system and usability documentation for longevity quality assurance. The main focus will be the scoring algorithm for the bug hotspots which will incorporate many dynamic metrics. Each metric will require proof-of-concept analysis on effectiveness which entails performing many tests. The test will compare results against known static metrics and if possible existing code analyzing programs. The metrics will be </w:t>
-      </w:r>
-      <w:proofErr w:type="gramStart"/>
-      <w:r>
-        <w:t>approve</w:t>
-      </w:r>
-      <w:proofErr w:type="gramEnd"/>
-      <w:r>
-        <w:t xml:space="preserve"> or rejected based off the results and since time is a factor only so much research and testing can be done. Next the visualization output will be improved more advance display options and with the addition of the scoring algorithm results integrated. All server side functionality will be implemented as APIs and documentation will be created for integration and use. Once all the metrics have been tested and approve the system will be demonstrated using different existing </w:t>
-      </w:r>
-      <w:proofErr w:type="spellStart"/>
-      <w:r>
-        <w:t>git</w:t>
-      </w:r>
-      <w:proofErr w:type="spellEnd"/>
-      <w:r>
-        <w:t xml:space="preserve"> repositories found online. The project will be delivered in two part the web page front end and server backend. The backend will contain a majority of the project and be built modular so more functionality can be added via new APIs. This also means the front end can be rebuilt and modified by using the backend APIs. The client will have admin access and complete control over the system when delivered.</w:t>
+        <w:t>The CS499 semester will add more advance functionally to the system and usability documentation for longevity quality assurance. The main focus will be the scoring algorithm for the bug hotspots which will incorporate many dynamic metrics. Each metric will require proof-of-concept analysis on effectiveness which entails performing many tests. The test will compare results against known static metrics and if possible existing code analyzing programs. The metrics will be approve</w:t>
+      </w:r>
+      <w:r>
+        <w:t>d</w:t>
+      </w:r>
+      <w:r>
+        <w:t xml:space="preserve"> or rejected based off the results and since time is a factor only so much research and testing can be done. Next the visualization output will be improved more advance display options and with the addition of the scoring algorithm results integrated. All server side functionality will be implemented as APIs and documentation will be created for integration and use. Once all the metrics have been tested and approve the system will be demonstrated using different existing git repositories found online. The project will be delivered in two part the web page front end and server backend. The backend will contain a majority of the project and be built modular so more functionality can be added via new APIs. This also means the front end can be rebuilt and modified by using the backend APIs. The client will have admin access and complete control over the system when delivered.</w:t>
       </w:r>
     </w:p>
     <w:p>
@@ -10664,15 +10546,7 @@
         <w:t xml:space="preserve">The Project Plan describes </w:t>
       </w:r>
       <w:r>
-        <w:t xml:space="preserve">the overall work, expected time to complete the work and when the work is expected to be done. The project requires a server for final implementation and deployment. The team uses various management and communication such as email, google hangout, </w:t>
-      </w:r>
-      <w:proofErr w:type="spellStart"/>
-      <w:r>
-        <w:t>BitBucket</w:t>
-      </w:r>
-      <w:proofErr w:type="spellEnd"/>
-      <w:r>
-        <w:t xml:space="preserve"> and Jira. </w:t>
+        <w:t xml:space="preserve">the overall work, expected time to complete the work and when the work is expected to be done. The project requires a server for final implementation and deployment. The team uses various management and communication such as email, google hangout, BitBucket and Jira. </w:t>
       </w:r>
       <w:r>
         <w:t>A detailed schedule shows the planned work effect for the entire project.</w:t>
@@ -10902,8 +10776,6 @@
     </w:r>
     <w:r>
       <w:tab/>
-    </w:r>
-    <w:r>
       <w:t>11 October 2015</w:t>
     </w:r>
   </w:p>
@@ -10925,16 +10797,7 @@
     </w:r>
     <w:r>
       <w:tab/>
-      <w:t>8</w:t>
-    </w:r>
-    <w:r>
-      <w:t xml:space="preserve"> </w:t>
-    </w:r>
-    <w:r>
-      <w:t>December</w:t>
-    </w:r>
-    <w:r>
-      <w:t xml:space="preserve"> 2015</w:t>
+      <w:t>8 December 2015</w:t>
     </w:r>
   </w:p>
 </w:hdr>
@@ -10955,18 +10818,7 @@
     </w:r>
     <w:r>
       <w:tab/>
-    </w:r>
-    <w:r>
-      <w:t>8</w:t>
-    </w:r>
-    <w:r>
-      <w:t xml:space="preserve"> </w:t>
-    </w:r>
-    <w:r>
-      <w:t>December</w:t>
-    </w:r>
-    <w:r>
-      <w:t xml:space="preserve"> 2015</w:t>
+      <w:t>8 December 2015</w:t>
     </w:r>
   </w:p>
 </w:hdr>
@@ -13339,7 +13191,7 @@
 </file>
 
 <file path=customXml/itemProps1.xml><?xml version="1.0" encoding="utf-8"?>
-<ds:datastoreItem xmlns:ds="http://schemas.openxmlformats.org/officeDocument/2006/customXml" ds:itemID="{A4AF80C2-E16E-4D8C-93C6-0F9DF74A1068}">
+<ds:datastoreItem xmlns:ds="http://schemas.openxmlformats.org/officeDocument/2006/customXml" ds:itemID="{74531A45-0E31-464C-A5B5-8D1554ABF24F}">
   <ds:schemaRefs>
     <ds:schemaRef ds:uri="http://schemas.openxmlformats.org/officeDocument/2006/bibliography"/>
   </ds:schemaRefs>

</xml_diff>